<commit_message>
Changed Relax challenge report based on feedback
</commit_message>
<xml_diff>
--- a/Relax Challenge report.docx
+++ b/Relax Challenge report.docx
@@ -14,12 +14,18 @@
         </w:rPr>
         <w:t>Relax Challenge</w:t>
       </w:r>
-      <w:bookmarkStart w:id="0" w:name="_GoBack"/>
-      <w:bookmarkEnd w:id="0"/>
     </w:p>
     <w:p/>
     <w:p>
-      <w:r>
+      <w:pPr>
+        <w:rPr>
+          <w:u w:val="single"/>
+        </w:rPr>
+      </w:pPr>
+      <w:r>
+        <w:rPr>
+          <w:u w:val="single"/>
+        </w:rPr>
         <w:t xml:space="preserve">First step: </w:t>
       </w:r>
     </w:p>
@@ -200,7 +206,15 @@
       </w:pPr>
     </w:p>
     <w:p>
-      <w:r>
+      <w:pPr>
+        <w:rPr>
+          <w:u w:val="single"/>
+        </w:rPr>
+      </w:pPr>
+      <w:r>
+        <w:rPr>
+          <w:u w:val="single"/>
+        </w:rPr>
         <w:t>Second step:</w:t>
       </w:r>
     </w:p>
@@ -210,58 +224,63 @@
       </w:r>
     </w:p>
     <w:p>
-      <w:r>
-        <w:t>I did two calculations:</w:t>
-      </w:r>
-    </w:p>
-    <w:p>
       <w:pPr>
         <w:pStyle w:val="HTMLPreformatted"/>
-        <w:numPr>
-          <w:ilvl w:val="0"/>
-          <w:numId w:val="1"/>
-        </w:numPr>
-        <w:shd w:val="clear" w:color="auto" w:fill="FFFFFF"/>
-        <w:wordWrap w:val="0"/>
-        <w:textAlignment w:val="baseline"/>
-        <w:rPr>
-          <w:color w:val="000000"/>
-          <w:sz w:val="21"/>
-          <w:szCs w:val="21"/>
-        </w:rPr>
-      </w:pPr>
-      <w:r>
-        <w:rPr>
-          <w:color w:val="000000"/>
-          <w:sz w:val="21"/>
-          <w:szCs w:val="21"/>
-        </w:rPr>
-        <w:t>We have analyzed logs for 8823 unique users. 18.77% of users who have used the application can be considered 'adopted users'.</w:t>
+        <w:shd w:val="clear" w:color="auto" w:fill="FFFFFF"/>
+        <w:wordWrap w:val="0"/>
+        <w:textAlignment w:val="baseline"/>
+        <w:rPr>
+          <w:color w:val="000000"/>
+          <w:sz w:val="21"/>
+          <w:szCs w:val="21"/>
+        </w:rPr>
+      </w:pPr>
+      <w:r>
+        <w:rPr>
+          <w:color w:val="000000"/>
+          <w:sz w:val="21"/>
+          <w:szCs w:val="21"/>
+        </w:rPr>
+        <w:t>According to my calculations 16.72% of users can be considered to be adopted</w:t>
+      </w:r>
+      <w:r>
+        <w:rPr>
+          <w:color w:val="000000"/>
+          <w:sz w:val="21"/>
+          <w:szCs w:val="21"/>
+        </w:rPr>
+        <w:t>.</w:t>
       </w:r>
     </w:p>
     <w:p>
       <w:pPr>
         <w:pStyle w:val="HTMLPreformatted"/>
-        <w:numPr>
-          <w:ilvl w:val="0"/>
-          <w:numId w:val="1"/>
-        </w:numPr>
-        <w:shd w:val="clear" w:color="auto" w:fill="FFFFFF"/>
-        <w:wordWrap w:val="0"/>
-        <w:textAlignment w:val="baseline"/>
-        <w:rPr>
-          <w:color w:val="000000"/>
-          <w:sz w:val="21"/>
-          <w:szCs w:val="21"/>
-        </w:rPr>
-      </w:pPr>
-      <w:r>
-        <w:rPr>
-          <w:color w:val="000000"/>
-          <w:sz w:val="21"/>
-          <w:szCs w:val="21"/>
-        </w:rPr>
-        <w:t>13.80% of all users who have signed up for the application can be considered 'adopted users'.</w:t>
+        <w:shd w:val="clear" w:color="auto" w:fill="FFFFFF"/>
+        <w:wordWrap w:val="0"/>
+        <w:textAlignment w:val="baseline"/>
+        <w:rPr>
+          <w:color w:val="000000"/>
+          <w:sz w:val="21"/>
+          <w:szCs w:val="21"/>
+        </w:rPr>
+      </w:pPr>
+    </w:p>
+    <w:p>
+      <w:pPr>
+        <w:rPr>
+          <w:u w:val="single"/>
+        </w:rPr>
+      </w:pPr>
+      <w:r>
+        <w:rPr>
+          <w:u w:val="single"/>
+        </w:rPr>
+        <w:t xml:space="preserve">Third step: </w:t>
+      </w:r>
+    </w:p>
+    <w:p>
+      <w:r>
+        <w:t>I checked how the creation sources are divided:</w:t>
       </w:r>
     </w:p>
     <w:p>
@@ -276,18 +295,13 @@
           <w:szCs w:val="21"/>
         </w:rPr>
       </w:pPr>
-    </w:p>
-    <w:p>
-      <w:r>
-        <w:t>Third step:</w:t>
-      </w:r>
-      <w:r>
-        <w:t xml:space="preserve"> </w:t>
-      </w:r>
-    </w:p>
-    <w:p>
-      <w:r>
-        <w:t>I checked how the creation sources are divided:</w:t>
+      <w:r>
+        <w:rPr>
+          <w:color w:val="000000"/>
+          <w:sz w:val="21"/>
+          <w:szCs w:val="21"/>
+        </w:rPr>
+        <w:t xml:space="preserve">creation_source feature: </w:t>
       </w:r>
     </w:p>
     <w:p>
@@ -308,7 +322,7 @@
           <w:sz w:val="21"/>
           <w:szCs w:val="21"/>
         </w:rPr>
-        <w:t xml:space="preserve">creation_source feature: </w:t>
+        <w:t xml:space="preserve">ORG_INVITE            4254 </w:t>
       </w:r>
     </w:p>
     <w:p>
@@ -329,7 +343,7 @@
           <w:sz w:val="21"/>
           <w:szCs w:val="21"/>
         </w:rPr>
-        <w:t xml:space="preserve">ORG_INVITE            4254 </w:t>
+        <w:t xml:space="preserve">GUEST_INVITE          2163 </w:t>
       </w:r>
     </w:p>
     <w:p>
@@ -350,7 +364,7 @@
           <w:sz w:val="21"/>
           <w:szCs w:val="21"/>
         </w:rPr>
-        <w:t xml:space="preserve">GUEST_INVITE          2163 </w:t>
+        <w:t xml:space="preserve">PERSONAL_PROJECTS     2111 </w:t>
       </w:r>
     </w:p>
     <w:p>
@@ -371,7 +385,7 @@
           <w:sz w:val="21"/>
           <w:szCs w:val="21"/>
         </w:rPr>
-        <w:t xml:space="preserve">PERSONAL_PROJECTS     2111 </w:t>
+        <w:t xml:space="preserve">SIGNUP                2087 </w:t>
       </w:r>
     </w:p>
     <w:p>
@@ -392,7 +406,7 @@
           <w:sz w:val="21"/>
           <w:szCs w:val="21"/>
         </w:rPr>
-        <w:t xml:space="preserve">SIGNUP                2087 </w:t>
+        <w:t>SIGNUP_GOOGLE_AUTH    1385</w:t>
       </w:r>
     </w:p>
     <w:p>
@@ -407,14 +421,6 @@
           <w:szCs w:val="21"/>
         </w:rPr>
       </w:pPr>
-      <w:r>
-        <w:rPr>
-          <w:color w:val="000000"/>
-          <w:sz w:val="21"/>
-          <w:szCs w:val="21"/>
-        </w:rPr>
-        <w:t>SIGNUP_GOOGLE_AUTH    1385</w:t>
-      </w:r>
     </w:p>
     <w:p>
       <w:pPr>
@@ -447,7 +453,7 @@
           <w:sz w:val="21"/>
           <w:szCs w:val="21"/>
         </w:rPr>
-        <w:t xml:space="preserve">opted_in_to_mailing_list feature: </w:t>
+        <w:t>Now three Plots:</w:t>
       </w:r>
     </w:p>
     <w:p>
@@ -468,7 +474,7 @@
           <w:sz w:val="21"/>
           <w:szCs w:val="21"/>
         </w:rPr>
-        <w:t xml:space="preserve">0    9006 </w:t>
+        <w:t xml:space="preserve">1. </w:t>
       </w:r>
     </w:p>
     <w:p>
@@ -484,12 +490,54 @@
         </w:rPr>
       </w:pPr>
       <w:r>
-        <w:rPr>
-          <w:color w:val="000000"/>
-          <w:sz w:val="21"/>
-          <w:szCs w:val="21"/>
-        </w:rPr>
-        <w:t>1    2994</w:t>
+        <w:drawing>
+          <wp:inline distT="0" distB="0" distL="0" distR="0" wp14:anchorId="727689E5" wp14:editId="63F5DB5A">
+            <wp:extent cx="4345021" cy="2889968"/>
+            <wp:effectExtent l="0" t="0" r="0" b="5715"/>
+            <wp:docPr id="1" name="Picture 1"/>
+            <wp:cNvGraphicFramePr>
+              <a:graphicFrameLocks xmlns:a="http://schemas.openxmlformats.org/drawingml/2006/main" noChangeAspect="1"/>
+            </wp:cNvGraphicFramePr>
+            <a:graphic xmlns:a="http://schemas.openxmlformats.org/drawingml/2006/main">
+              <a:graphicData uri="http://schemas.openxmlformats.org/drawingml/2006/picture">
+                <pic:pic xmlns:pic="http://schemas.openxmlformats.org/drawingml/2006/picture">
+                  <pic:nvPicPr>
+                    <pic:cNvPr id="0" name="Picture 1"/>
+                    <pic:cNvPicPr>
+                      <a:picLocks noChangeAspect="1" noChangeArrowheads="1"/>
+                    </pic:cNvPicPr>
+                  </pic:nvPicPr>
+                  <pic:blipFill>
+                    <a:blip r:embed="rId6">
+                      <a:extLst>
+                        <a:ext uri="{28A0092B-C50C-407E-A947-70E740481C1C}">
+                          <a14:useLocalDpi xmlns:a14="http://schemas.microsoft.com/office/drawing/2010/main" val="0"/>
+                        </a:ext>
+                      </a:extLst>
+                    </a:blip>
+                    <a:srcRect/>
+                    <a:stretch>
+                      <a:fillRect/>
+                    </a:stretch>
+                  </pic:blipFill>
+                  <pic:spPr bwMode="auto">
+                    <a:xfrm>
+                      <a:off x="0" y="0"/>
+                      <a:ext cx="4345423" cy="2890235"/>
+                    </a:xfrm>
+                    <a:prstGeom prst="rect">
+                      <a:avLst/>
+                    </a:prstGeom>
+                    <a:noFill/>
+                    <a:ln>
+                      <a:noFill/>
+                    </a:ln>
+                  </pic:spPr>
+                </pic:pic>
+              </a:graphicData>
+            </a:graphic>
+          </wp:inline>
+        </w:drawing>
       </w:r>
     </w:p>
     <w:p>
@@ -517,14 +565,6 @@
           <w:szCs w:val="21"/>
         </w:rPr>
       </w:pPr>
-      <w:r>
-        <w:rPr>
-          <w:color w:val="000000"/>
-          <w:sz w:val="21"/>
-          <w:szCs w:val="21"/>
-        </w:rPr>
-        <w:t xml:space="preserve">enabled_for_marketing_drip feature: </w:t>
-      </w:r>
     </w:p>
     <w:p>
       <w:pPr>
@@ -538,14 +578,6 @@
           <w:szCs w:val="21"/>
         </w:rPr>
       </w:pPr>
-      <w:r>
-        <w:rPr>
-          <w:color w:val="000000"/>
-          <w:sz w:val="21"/>
-          <w:szCs w:val="21"/>
-        </w:rPr>
-        <w:t xml:space="preserve">0    10208 </w:t>
-      </w:r>
     </w:p>
     <w:p>
       <w:pPr>
@@ -559,14 +591,6 @@
           <w:szCs w:val="21"/>
         </w:rPr>
       </w:pPr>
-      <w:r>
-        <w:rPr>
-          <w:color w:val="000000"/>
-          <w:sz w:val="21"/>
-          <w:szCs w:val="21"/>
-        </w:rPr>
-        <w:t>1     1792</w:t>
-      </w:r>
     </w:p>
     <w:p>
       <w:pPr>
@@ -595,7 +619,297 @@
       </w:pPr>
     </w:p>
     <w:p>
-      <w:r>
+      <w:pPr>
+        <w:pStyle w:val="HTMLPreformatted"/>
+        <w:shd w:val="clear" w:color="auto" w:fill="FFFFFF"/>
+        <w:wordWrap w:val="0"/>
+        <w:textAlignment w:val="baseline"/>
+        <w:rPr>
+          <w:color w:val="000000"/>
+          <w:sz w:val="21"/>
+          <w:szCs w:val="21"/>
+        </w:rPr>
+      </w:pPr>
+    </w:p>
+    <w:p>
+      <w:pPr>
+        <w:pStyle w:val="HTMLPreformatted"/>
+        <w:shd w:val="clear" w:color="auto" w:fill="FFFFFF"/>
+        <w:wordWrap w:val="0"/>
+        <w:textAlignment w:val="baseline"/>
+        <w:rPr>
+          <w:color w:val="000000"/>
+          <w:sz w:val="21"/>
+          <w:szCs w:val="21"/>
+        </w:rPr>
+      </w:pPr>
+      <w:r>
+        <w:rPr>
+          <w:color w:val="000000"/>
+          <w:sz w:val="21"/>
+          <w:szCs w:val="21"/>
+        </w:rPr>
+        <w:lastRenderedPageBreak/>
+        <w:t xml:space="preserve">2. </w:t>
+      </w:r>
+    </w:p>
+    <w:p>
+      <w:pPr>
+        <w:pStyle w:val="HTMLPreformatted"/>
+        <w:shd w:val="clear" w:color="auto" w:fill="FFFFFF"/>
+        <w:wordWrap w:val="0"/>
+        <w:textAlignment w:val="baseline"/>
+        <w:rPr>
+          <w:color w:val="000000"/>
+          <w:sz w:val="21"/>
+          <w:szCs w:val="21"/>
+        </w:rPr>
+      </w:pPr>
+      <w:r>
+        <w:drawing>
+          <wp:inline distT="0" distB="0" distL="0" distR="0" wp14:anchorId="7F14459F" wp14:editId="11FB0F58">
+            <wp:extent cx="4916154" cy="2936943"/>
+            <wp:effectExtent l="0" t="0" r="12065" b="9525"/>
+            <wp:docPr id="2" name="Picture 2"/>
+            <wp:cNvGraphicFramePr>
+              <a:graphicFrameLocks xmlns:a="http://schemas.openxmlformats.org/drawingml/2006/main" noChangeAspect="1"/>
+            </wp:cNvGraphicFramePr>
+            <a:graphic xmlns:a="http://schemas.openxmlformats.org/drawingml/2006/main">
+              <a:graphicData uri="http://schemas.openxmlformats.org/drawingml/2006/picture">
+                <pic:pic xmlns:pic="http://schemas.openxmlformats.org/drawingml/2006/picture">
+                  <pic:nvPicPr>
+                    <pic:cNvPr id="0" name="Picture 2"/>
+                    <pic:cNvPicPr>
+                      <a:picLocks noChangeAspect="1" noChangeArrowheads="1"/>
+                    </pic:cNvPicPr>
+                  </pic:nvPicPr>
+                  <pic:blipFill>
+                    <a:blip r:embed="rId7">
+                      <a:extLst>
+                        <a:ext uri="{28A0092B-C50C-407E-A947-70E740481C1C}">
+                          <a14:useLocalDpi xmlns:a14="http://schemas.microsoft.com/office/drawing/2010/main" val="0"/>
+                        </a:ext>
+                      </a:extLst>
+                    </a:blip>
+                    <a:srcRect/>
+                    <a:stretch>
+                      <a:fillRect/>
+                    </a:stretch>
+                  </pic:blipFill>
+                  <pic:spPr bwMode="auto">
+                    <a:xfrm>
+                      <a:off x="0" y="0"/>
+                      <a:ext cx="4916521" cy="2937162"/>
+                    </a:xfrm>
+                    <a:prstGeom prst="rect">
+                      <a:avLst/>
+                    </a:prstGeom>
+                    <a:noFill/>
+                    <a:ln>
+                      <a:noFill/>
+                    </a:ln>
+                  </pic:spPr>
+                </pic:pic>
+              </a:graphicData>
+            </a:graphic>
+          </wp:inline>
+        </w:drawing>
+      </w:r>
+    </w:p>
+    <w:p>
+      <w:pPr>
+        <w:pStyle w:val="HTMLPreformatted"/>
+        <w:shd w:val="clear" w:color="auto" w:fill="FFFFFF"/>
+        <w:wordWrap w:val="0"/>
+        <w:textAlignment w:val="baseline"/>
+        <w:rPr>
+          <w:color w:val="000000"/>
+          <w:sz w:val="21"/>
+          <w:szCs w:val="21"/>
+        </w:rPr>
+      </w:pPr>
+    </w:p>
+    <w:p>
+      <w:pPr>
+        <w:pStyle w:val="HTMLPreformatted"/>
+        <w:shd w:val="clear" w:color="auto" w:fill="FFFFFF"/>
+        <w:wordWrap w:val="0"/>
+        <w:textAlignment w:val="baseline"/>
+        <w:rPr>
+          <w:color w:val="000000"/>
+          <w:sz w:val="21"/>
+          <w:szCs w:val="21"/>
+        </w:rPr>
+      </w:pPr>
+    </w:p>
+    <w:p>
+      <w:pPr>
+        <w:pStyle w:val="HTMLPreformatted"/>
+        <w:shd w:val="clear" w:color="auto" w:fill="FFFFFF"/>
+        <w:wordWrap w:val="0"/>
+        <w:textAlignment w:val="baseline"/>
+        <w:rPr>
+          <w:color w:val="000000"/>
+          <w:sz w:val="21"/>
+          <w:szCs w:val="21"/>
+        </w:rPr>
+      </w:pPr>
+      <w:r>
+        <w:rPr>
+          <w:color w:val="000000"/>
+          <w:sz w:val="21"/>
+          <w:szCs w:val="21"/>
+        </w:rPr>
+        <w:t xml:space="preserve">3. </w:t>
+      </w:r>
+    </w:p>
+    <w:p>
+      <w:pPr>
+        <w:pStyle w:val="HTMLPreformatted"/>
+        <w:shd w:val="clear" w:color="auto" w:fill="FFFFFF"/>
+        <w:wordWrap w:val="0"/>
+        <w:textAlignment w:val="baseline"/>
+        <w:rPr>
+          <w:color w:val="000000"/>
+          <w:sz w:val="21"/>
+          <w:szCs w:val="21"/>
+        </w:rPr>
+      </w:pPr>
+    </w:p>
+    <w:p>
+      <w:pPr>
+        <w:pStyle w:val="HTMLPreformatted"/>
+        <w:shd w:val="clear" w:color="auto" w:fill="FFFFFF"/>
+        <w:wordWrap w:val="0"/>
+        <w:textAlignment w:val="baseline"/>
+        <w:rPr>
+          <w:color w:val="000000"/>
+          <w:sz w:val="21"/>
+          <w:szCs w:val="21"/>
+        </w:rPr>
+      </w:pPr>
+      <w:r>
+        <w:drawing>
+          <wp:inline distT="0" distB="0" distL="0" distR="0" wp14:anchorId="0FD129E5" wp14:editId="29E4BE7D">
+            <wp:extent cx="4687570" cy="2717260"/>
+            <wp:effectExtent l="0" t="0" r="11430" b="635"/>
+            <wp:docPr id="3" name="Picture 3"/>
+            <wp:cNvGraphicFramePr>
+              <a:graphicFrameLocks xmlns:a="http://schemas.openxmlformats.org/drawingml/2006/main" noChangeAspect="1"/>
+            </wp:cNvGraphicFramePr>
+            <a:graphic xmlns:a="http://schemas.openxmlformats.org/drawingml/2006/main">
+              <a:graphicData uri="http://schemas.openxmlformats.org/drawingml/2006/picture">
+                <pic:pic xmlns:pic="http://schemas.openxmlformats.org/drawingml/2006/picture">
+                  <pic:nvPicPr>
+                    <pic:cNvPr id="0" name="Picture 3"/>
+                    <pic:cNvPicPr>
+                      <a:picLocks noChangeAspect="1" noChangeArrowheads="1"/>
+                    </pic:cNvPicPr>
+                  </pic:nvPicPr>
+                  <pic:blipFill>
+                    <a:blip r:embed="rId8">
+                      <a:extLst>
+                        <a:ext uri="{28A0092B-C50C-407E-A947-70E740481C1C}">
+                          <a14:useLocalDpi xmlns:a14="http://schemas.microsoft.com/office/drawing/2010/main" val="0"/>
+                        </a:ext>
+                      </a:extLst>
+                    </a:blip>
+                    <a:srcRect/>
+                    <a:stretch>
+                      <a:fillRect/>
+                    </a:stretch>
+                  </pic:blipFill>
+                  <pic:spPr bwMode="auto">
+                    <a:xfrm>
+                      <a:off x="0" y="0"/>
+                      <a:ext cx="4687921" cy="2717463"/>
+                    </a:xfrm>
+                    <a:prstGeom prst="rect">
+                      <a:avLst/>
+                    </a:prstGeom>
+                    <a:noFill/>
+                    <a:ln>
+                      <a:noFill/>
+                    </a:ln>
+                  </pic:spPr>
+                </pic:pic>
+              </a:graphicData>
+            </a:graphic>
+          </wp:inline>
+        </w:drawing>
+      </w:r>
+    </w:p>
+    <w:p>
+      <w:pPr>
+        <w:pStyle w:val="HTMLPreformatted"/>
+        <w:shd w:val="clear" w:color="auto" w:fill="FFFFFF"/>
+        <w:wordWrap w:val="0"/>
+        <w:textAlignment w:val="baseline"/>
+        <w:rPr>
+          <w:color w:val="000000"/>
+          <w:sz w:val="21"/>
+          <w:szCs w:val="21"/>
+        </w:rPr>
+      </w:pPr>
+    </w:p>
+    <w:p/>
+    <w:p>
+      <w:pPr>
+        <w:rPr>
+          <w:u w:val="single"/>
+        </w:rPr>
+      </w:pPr>
+      <w:r>
+        <w:rPr>
+          <w:u w:val="single"/>
+        </w:rPr>
+        <w:t>Finding so far:</w:t>
+      </w:r>
+    </w:p>
+    <w:p>
+      <w:r>
+        <w:t>Only 16.7% of the data contains adopted users</w:t>
+      </w:r>
+    </w:p>
+    <w:p>
+      <w:r>
+        <w:t>Most common creation source for adopted users is through their own organization's invite</w:t>
+      </w:r>
+    </w:p>
+    <w:p>
+      <w:r>
+        <w:t>Majority of adopted users did not opt in to the mailing list or were on regular marketing drip</w:t>
+      </w:r>
+    </w:p>
+    <w:p>
+      <w:r>
+        <w:t>Modeling Approach:</w:t>
+      </w:r>
+    </w:p>
+    <w:p/>
+    <w:p>
+      <w:r>
+        <w:t>Since we know that the number of times used and the duration between the first and last time defines an adopted user, we would not gain much inference in including those two columns as features in our predictive model. The real question that we have here is: What is driving users to use the product more and for longer periods of time? The key columns that we can develop insights from are the creation source, whether or not they were opted in to the mailing list and if they were part of the regular marketing drip.</w:t>
+      </w:r>
+    </w:p>
+    <w:p/>
+    <w:p>
+      <w:r>
+        <w:t>However our data does not contain enough adopted user instances to get a good enough insight on whether or not those drive user adoption. With that said, I do not expect us to infer much from the following models that will predict user adoption.</w:t>
+      </w:r>
+    </w:p>
+    <w:p/>
+    <w:p/>
+    <w:p>
+      <w:pPr>
+        <w:rPr>
+          <w:u w:val="single"/>
+        </w:rPr>
+      </w:pPr>
+      <w:r>
+        <w:rPr>
+          <w:u w:val="single"/>
+        </w:rPr>
         <w:t>Fourth step:</w:t>
       </w:r>
     </w:p>
@@ -634,7 +948,7 @@
           <w:sz w:val="24"/>
           <w:szCs w:val="24"/>
         </w:rPr>
-        <w:t>: last_session_creation_time, invited_by_user_id as these two columns have too many null entries</w:t>
+        <w:t xml:space="preserve">: last_session_creation_time, invited_by_user_id </w:t>
       </w:r>
     </w:p>
     <w:p>
@@ -659,64 +973,715 @@
           <w:sz w:val="24"/>
           <w:szCs w:val="24"/>
         </w:rPr>
-        <w:t>I dropped columns which are more descriptive in nature than predictive like, name, email, creation_time etc.</w:t>
-      </w:r>
-    </w:p>
-    <w:p>
-      <w:pPr>
-        <w:pStyle w:val="HTMLPreformatted"/>
-        <w:numPr>
-          <w:ilvl w:val="0"/>
-          <w:numId w:val="2"/>
-        </w:numPr>
-        <w:shd w:val="clear" w:color="auto" w:fill="FFFFFF"/>
-        <w:wordWrap w:val="0"/>
-        <w:textAlignment w:val="baseline"/>
+        <w:t>I dropped columns which are more descriptive in nature than predictive like</w:t>
+      </w:r>
+      <w:r>
         <w:rPr>
           <w:rFonts w:asciiTheme="minorHAnsi" w:hAnsiTheme="minorHAnsi" w:cstheme="minorBidi"/>
           <w:sz w:val="24"/>
           <w:szCs w:val="24"/>
         </w:rPr>
-      </w:pPr>
+        <w:t xml:space="preserve"> user_id</w:t>
+      </w:r>
       <w:r>
         <w:rPr>
           <w:rFonts w:asciiTheme="minorHAnsi" w:hAnsiTheme="minorHAnsi" w:cstheme="minorBidi"/>
           <w:sz w:val="24"/>
           <w:szCs w:val="24"/>
         </w:rPr>
-        <w:t>I used pd.get_dummies to fill creation_source column with dummies ,if needed.</w:t>
-      </w:r>
-    </w:p>
-    <w:p>
-      <w:pPr>
-        <w:pStyle w:val="HTMLPreformatted"/>
-        <w:shd w:val="clear" w:color="auto" w:fill="FFFFFF"/>
-        <w:wordWrap w:val="0"/>
-        <w:textAlignment w:val="baseline"/>
+        <w:t>, name, email, creation_time</w:t>
+      </w:r>
+      <w:r>
         <w:rPr>
           <w:rFonts w:asciiTheme="minorHAnsi" w:hAnsiTheme="minorHAnsi" w:cstheme="minorBidi"/>
           <w:sz w:val="24"/>
           <w:szCs w:val="24"/>
         </w:rPr>
+        <w:t xml:space="preserve">,org_id </w:t>
+      </w:r>
+      <w:r>
+        <w:rPr>
+          <w:rFonts w:asciiTheme="minorHAnsi" w:hAnsiTheme="minorHAnsi" w:cstheme="minorBidi"/>
+          <w:sz w:val="24"/>
+          <w:szCs w:val="24"/>
+        </w:rPr>
+        <w:t xml:space="preserve"> etc.</w:t>
+      </w:r>
+    </w:p>
+    <w:p>
+      <w:pPr>
+        <w:pStyle w:val="HTMLPreformatted"/>
+        <w:shd w:val="clear" w:color="auto" w:fill="FFFFFF"/>
+        <w:wordWrap w:val="0"/>
+        <w:textAlignment w:val="baseline"/>
+        <w:rPr>
+          <w:rFonts w:asciiTheme="minorHAnsi" w:hAnsiTheme="minorHAnsi" w:cstheme="minorBidi"/>
+          <w:sz w:val="24"/>
+          <w:szCs w:val="24"/>
+        </w:rPr>
       </w:pPr>
     </w:p>
     <w:p/>
     <w:p/>
     <w:p/>
     <w:p>
-      <w:r>
-        <w:lastRenderedPageBreak/>
-        <w:t>Fif</w:t>
-      </w:r>
-      <w:r>
+      <w:pPr>
+        <w:rPr>
+          <w:u w:val="single"/>
+        </w:rPr>
+      </w:pPr>
+      <w:r>
+        <w:rPr>
+          <w:u w:val="single"/>
+        </w:rPr>
+        <w:t>Fifth step:</w:t>
+      </w:r>
+    </w:p>
+    <w:p>
+      <w:r>
+        <w:t xml:space="preserve">In this step I applied </w:t>
+      </w:r>
+      <w:r>
+        <w:t>Logistic Regression</w:t>
+      </w:r>
+      <w:r>
+        <w:t>(LR)</w:t>
+      </w:r>
+      <w:r>
+        <w:t>, Kneighbors Classifier</w:t>
+      </w:r>
+      <w:r>
+        <w:t>(KN)</w:t>
+      </w:r>
+      <w:r>
+        <w:t xml:space="preserve"> and </w:t>
+      </w:r>
+      <w:r>
+        <w:t>Decision Tree Classifier(CART). None of them gave good accuracy score. The number in parethesis is the stadard deviation.</w:t>
+      </w:r>
+    </w:p>
+    <w:p>
+      <w:pPr>
+        <w:shd w:val="clear" w:color="auto" w:fill="FFFFFF"/>
+        <w:tabs>
+          <w:tab w:val="left" w:pos="916"/>
+          <w:tab w:val="left" w:pos="1832"/>
+          <w:tab w:val="left" w:pos="2748"/>
+          <w:tab w:val="left" w:pos="3664"/>
+          <w:tab w:val="left" w:pos="4580"/>
+          <w:tab w:val="left" w:pos="5496"/>
+          <w:tab w:val="left" w:pos="6412"/>
+          <w:tab w:val="left" w:pos="7328"/>
+          <w:tab w:val="left" w:pos="8244"/>
+          <w:tab w:val="left" w:pos="9160"/>
+          <w:tab w:val="left" w:pos="10076"/>
+          <w:tab w:val="left" w:pos="10992"/>
+          <w:tab w:val="left" w:pos="11908"/>
+          <w:tab w:val="left" w:pos="12824"/>
+          <w:tab w:val="left" w:pos="13740"/>
+          <w:tab w:val="left" w:pos="14656"/>
+        </w:tabs>
+        <w:wordWrap w:val="0"/>
+        <w:textAlignment w:val="baseline"/>
+        <w:rPr>
+          <w:rFonts w:ascii="Courier" w:hAnsi="Courier" w:cs="Courier"/>
+          <w:color w:val="000000"/>
+          <w:sz w:val="21"/>
+          <w:szCs w:val="21"/>
+        </w:rPr>
+      </w:pPr>
+      <w:r>
+        <w:rPr>
+          <w:rFonts w:ascii="Courier" w:hAnsi="Courier" w:cs="Courier"/>
+          <w:color w:val="000000"/>
+          <w:sz w:val="21"/>
+          <w:szCs w:val="21"/>
+        </w:rPr>
+        <w:t xml:space="preserve">LR: 0.498612 (0.021622) </w:t>
+      </w:r>
+    </w:p>
+    <w:p>
+      <w:pPr>
+        <w:shd w:val="clear" w:color="auto" w:fill="FFFFFF"/>
+        <w:tabs>
+          <w:tab w:val="left" w:pos="916"/>
+          <w:tab w:val="left" w:pos="1832"/>
+          <w:tab w:val="left" w:pos="2748"/>
+          <w:tab w:val="left" w:pos="3664"/>
+          <w:tab w:val="left" w:pos="4580"/>
+          <w:tab w:val="left" w:pos="5496"/>
+          <w:tab w:val="left" w:pos="6412"/>
+          <w:tab w:val="left" w:pos="7328"/>
+          <w:tab w:val="left" w:pos="8244"/>
+          <w:tab w:val="left" w:pos="9160"/>
+          <w:tab w:val="left" w:pos="10076"/>
+          <w:tab w:val="left" w:pos="10992"/>
+          <w:tab w:val="left" w:pos="11908"/>
+          <w:tab w:val="left" w:pos="12824"/>
+          <w:tab w:val="left" w:pos="13740"/>
+          <w:tab w:val="left" w:pos="14656"/>
+        </w:tabs>
+        <w:wordWrap w:val="0"/>
+        <w:textAlignment w:val="baseline"/>
+        <w:rPr>
+          <w:rFonts w:ascii="Courier" w:hAnsi="Courier" w:cs="Courier"/>
+          <w:color w:val="000000"/>
+          <w:sz w:val="21"/>
+          <w:szCs w:val="21"/>
+        </w:rPr>
+      </w:pPr>
+      <w:r>
+        <w:rPr>
+          <w:rFonts w:ascii="Courier" w:hAnsi="Courier" w:cs="Courier"/>
+          <w:color w:val="000000"/>
+          <w:sz w:val="21"/>
+          <w:szCs w:val="21"/>
+        </w:rPr>
+        <w:t xml:space="preserve">KN: 0.513786 (0.019566) </w:t>
+      </w:r>
+    </w:p>
+    <w:p>
+      <w:pPr>
+        <w:shd w:val="clear" w:color="auto" w:fill="FFFFFF"/>
+        <w:tabs>
+          <w:tab w:val="left" w:pos="916"/>
+          <w:tab w:val="left" w:pos="1832"/>
+          <w:tab w:val="left" w:pos="2748"/>
+          <w:tab w:val="left" w:pos="3664"/>
+          <w:tab w:val="left" w:pos="4580"/>
+          <w:tab w:val="left" w:pos="5496"/>
+          <w:tab w:val="left" w:pos="6412"/>
+          <w:tab w:val="left" w:pos="7328"/>
+          <w:tab w:val="left" w:pos="8244"/>
+          <w:tab w:val="left" w:pos="9160"/>
+          <w:tab w:val="left" w:pos="10076"/>
+          <w:tab w:val="left" w:pos="10992"/>
+          <w:tab w:val="left" w:pos="11908"/>
+          <w:tab w:val="left" w:pos="12824"/>
+          <w:tab w:val="left" w:pos="13740"/>
+          <w:tab w:val="left" w:pos="14656"/>
+        </w:tabs>
+        <w:wordWrap w:val="0"/>
+        <w:textAlignment w:val="baseline"/>
+        <w:rPr>
+          <w:rFonts w:ascii="Courier" w:hAnsi="Courier" w:cs="Courier"/>
+          <w:color w:val="000000"/>
+          <w:sz w:val="21"/>
+          <w:szCs w:val="21"/>
+        </w:rPr>
+      </w:pPr>
+      <w:r>
+        <w:rPr>
+          <w:rFonts w:ascii="Courier" w:hAnsi="Courier" w:cs="Courier"/>
+          <w:color w:val="000000"/>
+          <w:sz w:val="21"/>
+          <w:szCs w:val="21"/>
+        </w:rPr>
+        <w:t>CART: 0.559178 (0.015343)</w:t>
+      </w:r>
+    </w:p>
+    <w:p/>
+    <w:p>
+      <w:pPr>
+        <w:rPr>
+          <w:u w:val="single"/>
+        </w:rPr>
+      </w:pPr>
+      <w:r>
+        <w:rPr>
+          <w:u w:val="single"/>
+        </w:rPr>
+        <w:t>Six</w:t>
+      </w:r>
+      <w:r>
+        <w:rPr>
+          <w:u w:val="single"/>
+        </w:rPr>
         <w:t>th step:</w:t>
       </w:r>
     </w:p>
     <w:p>
       <w:r>
-        <w:t>In this step I applied Random Forest classifier with Gridsearch.</w:t>
-      </w:r>
-    </w:p>
+        <w:t xml:space="preserve">In this step I applied </w:t>
+      </w:r>
+      <w:r>
+        <w:t>Synthethic Minority Oversampling Technique (SMOTE)</w:t>
+      </w:r>
+    </w:p>
+    <w:p>
+      <w:r>
+        <w:t>To take care of class imbalance. In oversampling the minority cass instances are duplicated for overfitting. With SMOTE, I again applied Logistic Regression(LR), Kneighbors Classifier(KN) and Decision Tree Classifier(CART). The scores improved.</w:t>
+      </w:r>
+    </w:p>
+    <w:p>
+      <w:pPr>
+        <w:shd w:val="clear" w:color="auto" w:fill="FFFFFF"/>
+        <w:tabs>
+          <w:tab w:val="left" w:pos="916"/>
+          <w:tab w:val="left" w:pos="1832"/>
+          <w:tab w:val="left" w:pos="2748"/>
+          <w:tab w:val="left" w:pos="3664"/>
+          <w:tab w:val="left" w:pos="4580"/>
+          <w:tab w:val="left" w:pos="5496"/>
+          <w:tab w:val="left" w:pos="6412"/>
+          <w:tab w:val="left" w:pos="7328"/>
+          <w:tab w:val="left" w:pos="8244"/>
+          <w:tab w:val="left" w:pos="9160"/>
+          <w:tab w:val="left" w:pos="10076"/>
+          <w:tab w:val="left" w:pos="10992"/>
+          <w:tab w:val="left" w:pos="11908"/>
+          <w:tab w:val="left" w:pos="12824"/>
+          <w:tab w:val="left" w:pos="13740"/>
+          <w:tab w:val="left" w:pos="14656"/>
+        </w:tabs>
+        <w:wordWrap w:val="0"/>
+        <w:textAlignment w:val="baseline"/>
+        <w:rPr>
+          <w:rFonts w:ascii="Courier" w:hAnsi="Courier" w:cs="Courier"/>
+          <w:color w:val="000000"/>
+          <w:sz w:val="21"/>
+          <w:szCs w:val="21"/>
+        </w:rPr>
+      </w:pPr>
+      <w:r>
+        <w:rPr>
+          <w:rFonts w:ascii="Courier" w:hAnsi="Courier" w:cs="Courier"/>
+          <w:color w:val="000000"/>
+          <w:sz w:val="21"/>
+          <w:szCs w:val="21"/>
+        </w:rPr>
+        <w:t xml:space="preserve">LR: 0.600000 (0.489898) </w:t>
+      </w:r>
+    </w:p>
+    <w:p>
+      <w:pPr>
+        <w:shd w:val="clear" w:color="auto" w:fill="FFFFFF"/>
+        <w:tabs>
+          <w:tab w:val="left" w:pos="916"/>
+          <w:tab w:val="left" w:pos="1832"/>
+          <w:tab w:val="left" w:pos="2748"/>
+          <w:tab w:val="left" w:pos="3664"/>
+          <w:tab w:val="left" w:pos="4580"/>
+          <w:tab w:val="left" w:pos="5496"/>
+          <w:tab w:val="left" w:pos="6412"/>
+          <w:tab w:val="left" w:pos="7328"/>
+          <w:tab w:val="left" w:pos="8244"/>
+          <w:tab w:val="left" w:pos="9160"/>
+          <w:tab w:val="left" w:pos="10076"/>
+          <w:tab w:val="left" w:pos="10992"/>
+          <w:tab w:val="left" w:pos="11908"/>
+          <w:tab w:val="left" w:pos="12824"/>
+          <w:tab w:val="left" w:pos="13740"/>
+          <w:tab w:val="left" w:pos="14656"/>
+        </w:tabs>
+        <w:wordWrap w:val="0"/>
+        <w:textAlignment w:val="baseline"/>
+        <w:rPr>
+          <w:rFonts w:ascii="Courier" w:hAnsi="Courier" w:cs="Courier"/>
+          <w:color w:val="000000"/>
+          <w:sz w:val="21"/>
+          <w:szCs w:val="21"/>
+        </w:rPr>
+      </w:pPr>
+      <w:r>
+        <w:rPr>
+          <w:rFonts w:ascii="Courier" w:hAnsi="Courier" w:cs="Courier"/>
+          <w:color w:val="000000"/>
+          <w:sz w:val="21"/>
+          <w:szCs w:val="21"/>
+        </w:rPr>
+        <w:t xml:space="preserve">KN: 0.216142 (0.102143) </w:t>
+      </w:r>
+    </w:p>
+    <w:p>
+      <w:pPr>
+        <w:shd w:val="clear" w:color="auto" w:fill="FFFFFF"/>
+        <w:tabs>
+          <w:tab w:val="left" w:pos="916"/>
+          <w:tab w:val="left" w:pos="1832"/>
+          <w:tab w:val="left" w:pos="2748"/>
+          <w:tab w:val="left" w:pos="3664"/>
+          <w:tab w:val="left" w:pos="4580"/>
+          <w:tab w:val="left" w:pos="5496"/>
+          <w:tab w:val="left" w:pos="6412"/>
+          <w:tab w:val="left" w:pos="7328"/>
+          <w:tab w:val="left" w:pos="8244"/>
+          <w:tab w:val="left" w:pos="9160"/>
+          <w:tab w:val="left" w:pos="10076"/>
+          <w:tab w:val="left" w:pos="10992"/>
+          <w:tab w:val="left" w:pos="11908"/>
+          <w:tab w:val="left" w:pos="12824"/>
+          <w:tab w:val="left" w:pos="13740"/>
+          <w:tab w:val="left" w:pos="14656"/>
+        </w:tabs>
+        <w:wordWrap w:val="0"/>
+        <w:textAlignment w:val="baseline"/>
+        <w:rPr>
+          <w:rFonts w:ascii="Courier" w:hAnsi="Courier" w:cs="Courier"/>
+          <w:color w:val="000000"/>
+          <w:sz w:val="21"/>
+          <w:szCs w:val="21"/>
+        </w:rPr>
+      </w:pPr>
+      <w:r>
+        <w:rPr>
+          <w:rFonts w:ascii="Courier" w:hAnsi="Courier" w:cs="Courier"/>
+          <w:color w:val="000000"/>
+          <w:sz w:val="21"/>
+          <w:szCs w:val="21"/>
+        </w:rPr>
+        <w:t>CART: 0.700488 (0.250743)</w:t>
+      </w:r>
+    </w:p>
+    <w:p>
+      <w:pPr>
+        <w:shd w:val="clear" w:color="auto" w:fill="FFFFFF"/>
+        <w:tabs>
+          <w:tab w:val="left" w:pos="916"/>
+          <w:tab w:val="left" w:pos="1832"/>
+          <w:tab w:val="left" w:pos="2748"/>
+          <w:tab w:val="left" w:pos="3664"/>
+          <w:tab w:val="left" w:pos="4580"/>
+          <w:tab w:val="left" w:pos="5496"/>
+          <w:tab w:val="left" w:pos="6412"/>
+          <w:tab w:val="left" w:pos="7328"/>
+          <w:tab w:val="left" w:pos="8244"/>
+          <w:tab w:val="left" w:pos="9160"/>
+          <w:tab w:val="left" w:pos="10076"/>
+          <w:tab w:val="left" w:pos="10992"/>
+          <w:tab w:val="left" w:pos="11908"/>
+          <w:tab w:val="left" w:pos="12824"/>
+          <w:tab w:val="left" w:pos="13740"/>
+          <w:tab w:val="left" w:pos="14656"/>
+        </w:tabs>
+        <w:wordWrap w:val="0"/>
+        <w:textAlignment w:val="baseline"/>
+        <w:rPr>
+          <w:rFonts w:ascii="Courier" w:hAnsi="Courier" w:cs="Courier"/>
+          <w:color w:val="000000"/>
+          <w:sz w:val="21"/>
+          <w:szCs w:val="21"/>
+        </w:rPr>
+      </w:pPr>
+    </w:p>
+    <w:p>
+      <w:pPr>
+        <w:shd w:val="clear" w:color="auto" w:fill="FFFFFF"/>
+        <w:tabs>
+          <w:tab w:val="left" w:pos="916"/>
+          <w:tab w:val="left" w:pos="1832"/>
+          <w:tab w:val="left" w:pos="2748"/>
+          <w:tab w:val="left" w:pos="3664"/>
+          <w:tab w:val="left" w:pos="4580"/>
+          <w:tab w:val="left" w:pos="5496"/>
+          <w:tab w:val="left" w:pos="6412"/>
+          <w:tab w:val="left" w:pos="7328"/>
+          <w:tab w:val="left" w:pos="8244"/>
+          <w:tab w:val="left" w:pos="9160"/>
+          <w:tab w:val="left" w:pos="10076"/>
+          <w:tab w:val="left" w:pos="10992"/>
+          <w:tab w:val="left" w:pos="11908"/>
+          <w:tab w:val="left" w:pos="12824"/>
+          <w:tab w:val="left" w:pos="13740"/>
+          <w:tab w:val="left" w:pos="14656"/>
+        </w:tabs>
+        <w:wordWrap w:val="0"/>
+        <w:textAlignment w:val="baseline"/>
+      </w:pPr>
+      <w:r>
+        <w:rPr>
+          <w:rFonts w:ascii="Courier" w:hAnsi="Courier" w:cs="Courier"/>
+          <w:color w:val="000000"/>
+          <w:sz w:val="21"/>
+          <w:szCs w:val="21"/>
+        </w:rPr>
+        <w:t xml:space="preserve">Now I applied </w:t>
+      </w:r>
+      <w:r>
+        <w:rPr>
+          <w:rFonts w:ascii="Courier" w:hAnsi="Courier" w:cs="Courier"/>
+          <w:color w:val="000000"/>
+          <w:sz w:val="21"/>
+          <w:szCs w:val="21"/>
+        </w:rPr>
+        <w:t>AdaBoostClassifier</w:t>
+      </w:r>
+      <w:r>
+        <w:rPr>
+          <w:rFonts w:ascii="Courier" w:hAnsi="Courier" w:cs="Courier"/>
+          <w:color w:val="000000"/>
+          <w:sz w:val="21"/>
+          <w:szCs w:val="21"/>
+        </w:rPr>
+        <w:t xml:space="preserve">(AB), </w:t>
+      </w:r>
+      <w:r>
+        <w:rPr>
+          <w:rFonts w:ascii="Courier" w:hAnsi="Courier" w:cs="Courier"/>
+          <w:color w:val="000000"/>
+          <w:sz w:val="21"/>
+          <w:szCs w:val="21"/>
+        </w:rPr>
+        <w:t>GradientBoostingClassifier</w:t>
+      </w:r>
+      <w:r>
+        <w:rPr>
+          <w:rFonts w:ascii="Courier" w:hAnsi="Courier" w:cs="Courier"/>
+          <w:color w:val="000000"/>
+          <w:sz w:val="21"/>
+          <w:szCs w:val="21"/>
+        </w:rPr>
+        <w:t xml:space="preserve">(GBM) and </w:t>
+      </w:r>
+      <w:r>
+        <w:t>RandomForestClassifier</w:t>
+      </w:r>
+      <w:r>
+        <w:t>(RF) with SMOTE. I got good scores. Gradient Boost gave the best score.</w:t>
+      </w:r>
+    </w:p>
+    <w:p>
+      <w:pPr>
+        <w:shd w:val="clear" w:color="auto" w:fill="FFFFFF"/>
+        <w:tabs>
+          <w:tab w:val="left" w:pos="916"/>
+          <w:tab w:val="left" w:pos="1832"/>
+          <w:tab w:val="left" w:pos="2748"/>
+          <w:tab w:val="left" w:pos="3664"/>
+          <w:tab w:val="left" w:pos="4580"/>
+          <w:tab w:val="left" w:pos="5496"/>
+          <w:tab w:val="left" w:pos="6412"/>
+          <w:tab w:val="left" w:pos="7328"/>
+          <w:tab w:val="left" w:pos="8244"/>
+          <w:tab w:val="left" w:pos="9160"/>
+          <w:tab w:val="left" w:pos="10076"/>
+          <w:tab w:val="left" w:pos="10992"/>
+          <w:tab w:val="left" w:pos="11908"/>
+          <w:tab w:val="left" w:pos="12824"/>
+          <w:tab w:val="left" w:pos="13740"/>
+          <w:tab w:val="left" w:pos="14656"/>
+        </w:tabs>
+        <w:wordWrap w:val="0"/>
+        <w:textAlignment w:val="baseline"/>
+        <w:rPr>
+          <w:rFonts w:ascii="Courier" w:hAnsi="Courier" w:cs="Courier"/>
+          <w:color w:val="000000"/>
+          <w:sz w:val="21"/>
+          <w:szCs w:val="21"/>
+        </w:rPr>
+      </w:pPr>
+    </w:p>
+    <w:p>
+      <w:pPr>
+        <w:shd w:val="clear" w:color="auto" w:fill="FFFFFF"/>
+        <w:tabs>
+          <w:tab w:val="left" w:pos="916"/>
+          <w:tab w:val="left" w:pos="1832"/>
+          <w:tab w:val="left" w:pos="2748"/>
+          <w:tab w:val="left" w:pos="3664"/>
+          <w:tab w:val="left" w:pos="4580"/>
+          <w:tab w:val="left" w:pos="5496"/>
+          <w:tab w:val="left" w:pos="6412"/>
+          <w:tab w:val="left" w:pos="7328"/>
+          <w:tab w:val="left" w:pos="8244"/>
+          <w:tab w:val="left" w:pos="9160"/>
+          <w:tab w:val="left" w:pos="10076"/>
+          <w:tab w:val="left" w:pos="10992"/>
+          <w:tab w:val="left" w:pos="11908"/>
+          <w:tab w:val="left" w:pos="12824"/>
+          <w:tab w:val="left" w:pos="13740"/>
+          <w:tab w:val="left" w:pos="14656"/>
+        </w:tabs>
+        <w:wordWrap w:val="0"/>
+        <w:textAlignment w:val="baseline"/>
+        <w:rPr>
+          <w:rFonts w:ascii="Courier" w:hAnsi="Courier" w:cs="Courier"/>
+          <w:color w:val="000000"/>
+          <w:sz w:val="21"/>
+          <w:szCs w:val="21"/>
+        </w:rPr>
+      </w:pPr>
+      <w:r>
+        <w:rPr>
+          <w:rFonts w:ascii="Courier" w:hAnsi="Courier" w:cs="Courier"/>
+          <w:color w:val="000000"/>
+          <w:sz w:val="21"/>
+          <w:szCs w:val="21"/>
+        </w:rPr>
+        <w:t xml:space="preserve">AB: 0.689058 (0.264583) </w:t>
+      </w:r>
+    </w:p>
+    <w:p>
+      <w:pPr>
+        <w:shd w:val="clear" w:color="auto" w:fill="FFFFFF"/>
+        <w:tabs>
+          <w:tab w:val="left" w:pos="916"/>
+          <w:tab w:val="left" w:pos="1832"/>
+          <w:tab w:val="left" w:pos="2748"/>
+          <w:tab w:val="left" w:pos="3664"/>
+          <w:tab w:val="left" w:pos="4580"/>
+          <w:tab w:val="left" w:pos="5496"/>
+          <w:tab w:val="left" w:pos="6412"/>
+          <w:tab w:val="left" w:pos="7328"/>
+          <w:tab w:val="left" w:pos="8244"/>
+          <w:tab w:val="left" w:pos="9160"/>
+          <w:tab w:val="left" w:pos="10076"/>
+          <w:tab w:val="left" w:pos="10992"/>
+          <w:tab w:val="left" w:pos="11908"/>
+          <w:tab w:val="left" w:pos="12824"/>
+          <w:tab w:val="left" w:pos="13740"/>
+          <w:tab w:val="left" w:pos="14656"/>
+        </w:tabs>
+        <w:wordWrap w:val="0"/>
+        <w:textAlignment w:val="baseline"/>
+        <w:rPr>
+          <w:rFonts w:ascii="Courier" w:hAnsi="Courier" w:cs="Courier"/>
+          <w:color w:val="000000"/>
+          <w:sz w:val="21"/>
+          <w:szCs w:val="21"/>
+        </w:rPr>
+      </w:pPr>
+      <w:r>
+        <w:rPr>
+          <w:rFonts w:ascii="Courier" w:hAnsi="Courier" w:cs="Courier"/>
+          <w:color w:val="000000"/>
+          <w:sz w:val="21"/>
+          <w:szCs w:val="21"/>
+        </w:rPr>
+        <w:t xml:space="preserve">GBM: 0.697490 (0.254487) </w:t>
+      </w:r>
+    </w:p>
+    <w:p>
+      <w:pPr>
+        <w:shd w:val="clear" w:color="auto" w:fill="FFFFFF"/>
+        <w:tabs>
+          <w:tab w:val="left" w:pos="916"/>
+          <w:tab w:val="left" w:pos="1832"/>
+          <w:tab w:val="left" w:pos="2748"/>
+          <w:tab w:val="left" w:pos="3664"/>
+          <w:tab w:val="left" w:pos="4580"/>
+          <w:tab w:val="left" w:pos="5496"/>
+          <w:tab w:val="left" w:pos="6412"/>
+          <w:tab w:val="left" w:pos="7328"/>
+          <w:tab w:val="left" w:pos="8244"/>
+          <w:tab w:val="left" w:pos="9160"/>
+          <w:tab w:val="left" w:pos="10076"/>
+          <w:tab w:val="left" w:pos="10992"/>
+          <w:tab w:val="left" w:pos="11908"/>
+          <w:tab w:val="left" w:pos="12824"/>
+          <w:tab w:val="left" w:pos="13740"/>
+          <w:tab w:val="left" w:pos="14656"/>
+        </w:tabs>
+        <w:wordWrap w:val="0"/>
+        <w:textAlignment w:val="baseline"/>
+        <w:rPr>
+          <w:rFonts w:ascii="Courier" w:hAnsi="Courier" w:cs="Courier"/>
+          <w:color w:val="000000"/>
+          <w:sz w:val="21"/>
+          <w:szCs w:val="21"/>
+        </w:rPr>
+      </w:pPr>
+      <w:r>
+        <w:rPr>
+          <w:rFonts w:ascii="Courier" w:hAnsi="Courier" w:cs="Courier"/>
+          <w:color w:val="000000"/>
+          <w:sz w:val="21"/>
+          <w:szCs w:val="21"/>
+        </w:rPr>
+        <w:t>RF: 0.692680 (0.262202)</w:t>
+      </w:r>
+    </w:p>
+    <w:p/>
+    <w:p>
+      <w:pPr>
+        <w:rPr>
+          <w:u w:val="single"/>
+        </w:rPr>
+      </w:pPr>
+      <w:r>
+        <w:rPr>
+          <w:u w:val="single"/>
+        </w:rPr>
+        <w:t>Seventh Step:</w:t>
+      </w:r>
+    </w:p>
+    <w:p>
+      <w:r>
+        <w:t>I fit the model with Gradient Boost and plotted the feature importance matrix</w:t>
+      </w:r>
+    </w:p>
+    <w:p/>
+    <w:p>
+      <w:pPr>
+        <w:rPr>
+          <w:u w:val="single"/>
+        </w:rPr>
+      </w:pPr>
+      <w:r>
+        <w:rPr>
+          <w:u w:val="single"/>
+        </w:rPr>
+        <w:t>Conclusion:</w:t>
+      </w:r>
+    </w:p>
+    <w:p>
+      <w:pPr>
+        <w:pStyle w:val="NormalWeb"/>
+        <w:shd w:val="clear" w:color="auto" w:fill="FFFFFF"/>
+        <w:spacing w:before="240" w:beforeAutospacing="0" w:after="0" w:afterAutospacing="0"/>
+        <w:rPr>
+          <w:rFonts w:ascii="Helvetica Neue" w:hAnsi="Helvetica Neue"/>
+          <w:color w:val="000000"/>
+          <w:sz w:val="21"/>
+          <w:szCs w:val="21"/>
+        </w:rPr>
+      </w:pPr>
+      <w:r>
+        <w:rPr>
+          <w:rFonts w:ascii="Helvetica Neue" w:hAnsi="Helvetica Neue"/>
+          <w:color w:val="000000"/>
+          <w:sz w:val="21"/>
+          <w:szCs w:val="21"/>
+        </w:rPr>
+        <w:t>There are a couple takeaways from the data explor</w:t>
+      </w:r>
+      <w:bookmarkStart w:id="0" w:name="_GoBack"/>
+      <w:bookmarkEnd w:id="0"/>
+      <w:r>
+        <w:rPr>
+          <w:rFonts w:ascii="Helvetica Neue" w:hAnsi="Helvetica Neue"/>
+          <w:color w:val="000000"/>
+          <w:sz w:val="21"/>
+          <w:szCs w:val="21"/>
+        </w:rPr>
+        <w:t>ation that the company could move forward with:</w:t>
+      </w:r>
+    </w:p>
+    <w:p>
+      <w:pPr>
+        <w:pStyle w:val="NormalWeb"/>
+        <w:shd w:val="clear" w:color="auto" w:fill="FFFFFF"/>
+        <w:spacing w:before="240" w:beforeAutospacing="0" w:after="0" w:afterAutospacing="0"/>
+        <w:rPr>
+          <w:rFonts w:ascii="Helvetica Neue" w:hAnsi="Helvetica Neue"/>
+          <w:color w:val="000000"/>
+          <w:sz w:val="21"/>
+          <w:szCs w:val="21"/>
+        </w:rPr>
+      </w:pPr>
+      <w:r>
+        <w:rPr>
+          <w:rFonts w:ascii="Helvetica Neue" w:hAnsi="Helvetica Neue"/>
+          <w:color w:val="000000"/>
+          <w:sz w:val="21"/>
+          <w:szCs w:val="21"/>
+        </w:rPr>
+        <w:t>The source of account creation is the most important feature regarding prediction of an adopted user The majority of adopted users seen here were not on the mailing list or part of the regular marketing drip, which means that these two avenues of company outreach may not be worth continuing The most common source of creation between adopted users was through organization invite, this could be a cue to hone in on outreach within an individual user's organization to develop more user adoption.</w:t>
+      </w:r>
+    </w:p>
+    <w:p/>
+    <w:p/>
+    <w:p/>
     <w:p>
       <w:pPr>
         <w:pStyle w:val="ListParagraph"/>
@@ -725,9 +1690,6 @@
           <w:numId w:val="3"/>
         </w:numPr>
       </w:pPr>
-      <w:r>
-        <w:t>I did a train-test split</w:t>
-      </w:r>
     </w:p>
     <w:p>
       <w:pPr>
@@ -1623,7 +2585,6 @@
     <w:basedOn w:val="Normal"/>
     <w:link w:val="HTMLPreformattedChar"/>
     <w:uiPriority w:val="99"/>
-    <w:semiHidden/>
     <w:unhideWhenUsed/>
     <w:rsid w:val="002325CB"/>
     <w:pPr>
@@ -1657,7 +2618,6 @@
     <w:basedOn w:val="DefaultParagraphFont"/>
     <w:link w:val="HTMLPreformatted"/>
     <w:uiPriority w:val="99"/>
-    <w:semiHidden/>
     <w:rsid w:val="002325CB"/>
     <w:rPr>
       <w:rFonts w:ascii="Courier" w:hAnsi="Courier" w:cs="Courier"/>
@@ -1675,6 +2635,49 @@
       <w:ind w:left="720"/>
       <w:contextualSpacing/>
     </w:pPr>
+  </w:style>
+  <w:style w:type="paragraph" w:styleId="BalloonText">
+    <w:name w:val="Balloon Text"/>
+    <w:basedOn w:val="Normal"/>
+    <w:link w:val="BalloonTextChar"/>
+    <w:uiPriority w:val="99"/>
+    <w:semiHidden/>
+    <w:unhideWhenUsed/>
+    <w:rsid w:val="00504D18"/>
+    <w:rPr>
+      <w:rFonts w:ascii="Lucida Grande" w:hAnsi="Lucida Grande"/>
+      <w:sz w:val="18"/>
+      <w:szCs w:val="18"/>
+    </w:rPr>
+  </w:style>
+  <w:style w:type="character" w:customStyle="1" w:styleId="BalloonTextChar">
+    <w:name w:val="Balloon Text Char"/>
+    <w:basedOn w:val="DefaultParagraphFont"/>
+    <w:link w:val="BalloonText"/>
+    <w:uiPriority w:val="99"/>
+    <w:semiHidden/>
+    <w:rsid w:val="00504D18"/>
+    <w:rPr>
+      <w:rFonts w:ascii="Lucida Grande" w:hAnsi="Lucida Grande"/>
+      <w:sz w:val="18"/>
+      <w:szCs w:val="18"/>
+    </w:rPr>
+  </w:style>
+  <w:style w:type="paragraph" w:styleId="NormalWeb">
+    <w:name w:val="Normal (Web)"/>
+    <w:basedOn w:val="Normal"/>
+    <w:uiPriority w:val="99"/>
+    <w:semiHidden/>
+    <w:unhideWhenUsed/>
+    <w:rsid w:val="00422D7F"/>
+    <w:pPr>
+      <w:spacing w:before="100" w:beforeAutospacing="1" w:after="100" w:afterAutospacing="1"/>
+    </w:pPr>
+    <w:rPr>
+      <w:rFonts w:ascii="Times" w:hAnsi="Times" w:cs="Times New Roman"/>
+      <w:sz w:val="20"/>
+      <w:szCs w:val="20"/>
+    </w:rPr>
   </w:style>
 </w:styles>
 </file>
@@ -1867,7 +2870,6 @@
     <w:basedOn w:val="Normal"/>
     <w:link w:val="HTMLPreformattedChar"/>
     <w:uiPriority w:val="99"/>
-    <w:semiHidden/>
     <w:unhideWhenUsed/>
     <w:rsid w:val="002325CB"/>
     <w:pPr>
@@ -1901,7 +2903,6 @@
     <w:basedOn w:val="DefaultParagraphFont"/>
     <w:link w:val="HTMLPreformatted"/>
     <w:uiPriority w:val="99"/>
-    <w:semiHidden/>
     <w:rsid w:val="002325CB"/>
     <w:rPr>
       <w:rFonts w:ascii="Courier" w:hAnsi="Courier" w:cs="Courier"/>
@@ -1919,6 +2920,49 @@
       <w:ind w:left="720"/>
       <w:contextualSpacing/>
     </w:pPr>
+  </w:style>
+  <w:style w:type="paragraph" w:styleId="BalloonText">
+    <w:name w:val="Balloon Text"/>
+    <w:basedOn w:val="Normal"/>
+    <w:link w:val="BalloonTextChar"/>
+    <w:uiPriority w:val="99"/>
+    <w:semiHidden/>
+    <w:unhideWhenUsed/>
+    <w:rsid w:val="00504D18"/>
+    <w:rPr>
+      <w:rFonts w:ascii="Lucida Grande" w:hAnsi="Lucida Grande"/>
+      <w:sz w:val="18"/>
+      <w:szCs w:val="18"/>
+    </w:rPr>
+  </w:style>
+  <w:style w:type="character" w:customStyle="1" w:styleId="BalloonTextChar">
+    <w:name w:val="Balloon Text Char"/>
+    <w:basedOn w:val="DefaultParagraphFont"/>
+    <w:link w:val="BalloonText"/>
+    <w:uiPriority w:val="99"/>
+    <w:semiHidden/>
+    <w:rsid w:val="00504D18"/>
+    <w:rPr>
+      <w:rFonts w:ascii="Lucida Grande" w:hAnsi="Lucida Grande"/>
+      <w:sz w:val="18"/>
+      <w:szCs w:val="18"/>
+    </w:rPr>
+  </w:style>
+  <w:style w:type="paragraph" w:styleId="NormalWeb">
+    <w:name w:val="Normal (Web)"/>
+    <w:basedOn w:val="Normal"/>
+    <w:uiPriority w:val="99"/>
+    <w:semiHidden/>
+    <w:unhideWhenUsed/>
+    <w:rsid w:val="00422D7F"/>
+    <w:pPr>
+      <w:spacing w:before="100" w:beforeAutospacing="1" w:after="100" w:afterAutospacing="1"/>
+    </w:pPr>
+    <w:rPr>
+      <w:rFonts w:ascii="Times" w:hAnsi="Times" w:cs="Times New Roman"/>
+      <w:sz w:val="20"/>
+      <w:szCs w:val="20"/>
+    </w:rPr>
   </w:style>
 </w:styles>
 </file>

</xml_diff>